<commit_message>
links to download thing
</commit_message>
<xml_diff>
--- a/Automated Testing.docx
+++ b/Automated Testing.docx
@@ -173,12 +173,77 @@
     <w:p/>
     <w:p>
       <w:r>
-        <w:t>@BeforeClass runs only once whereas @Before runs before each @Test.</w:t>
+        <w:t xml:space="preserve">@BeforeClass runs only once whereas @Before runs before each @Test. </w:t>
+      </w:r>
+    </w:p>
+    <w:p/>
+    <w:p/>
+    <w:p/>
+    <w:p/>
+    <w:p/>
+    <w:p/>
+    <w:p/>
+    <w:p/>
+    <w:p/>
+    <w:p/>
+    <w:p/>
+    <w:p/>
+    <w:p/>
+    <w:p/>
+    <w:p/>
+    <w:p/>
+    <w:p/>
+    <w:p/>
+    <w:p/>
+    <w:p>
+      <w:r>
+        <w:lastRenderedPageBreak/>
+        <w:t>Katalon recorder chrome.</w:t>
+      </w:r>
+    </w:p>
+    <w:p>
+      <w:hyperlink r:id="rId4" w:history="1">
+        <w:r>
+          <w:rPr>
+            <w:rStyle w:val="Hyperlink"/>
+          </w:rPr>
+          <w:t>https://chrome.google.com/webstore/detail/katalon-recorder/ljdobmomdgdljniojadhoplhkpialdid</w:t>
+        </w:r>
+      </w:hyperlink>
+    </w:p>
+    <w:p/>
+    <w:p>
+      <w:r>
+        <w:t>chrome driver download</w:t>
+      </w:r>
+    </w:p>
+    <w:p>
+      <w:hyperlink r:id="rId5" w:history="1">
+        <w:r>
+          <w:rPr>
+            <w:rStyle w:val="Hyperlink"/>
+          </w:rPr>
+          <w:t>http://chromedriver.chromium.org/downloads</w:t>
+        </w:r>
+      </w:hyperlink>
+    </w:p>
+    <w:p>
+      <w:r>
+        <w:t>(export it to your desktop)</w:t>
+      </w:r>
+    </w:p>
+    <w:p/>
+    <w:p>
+      <w:r>
+        <w:t xml:space="preserve">Add </w:t>
+      </w:r>
+      <w:r>
+        <w:t>selenium dependency from maven</w:t>
       </w:r>
       <w:bookmarkStart w:id="0" w:name="_GoBack"/>
       <w:bookmarkEnd w:id="0"/>
       <w:r>
-        <w:t xml:space="preserve"> </w:t>
+        <w:t xml:space="preserve"> repository.</w:t>
       </w:r>
     </w:p>
     <w:sectPr>
@@ -612,6 +677,17 @@
     <w:semiHidden/>
     <w:unhideWhenUsed/>
   </w:style>
+  <w:style w:type="character" w:styleId="Hyperlink">
+    <w:name w:val="Hyperlink"/>
+    <w:basedOn w:val="DefaultParagraphFont"/>
+    <w:uiPriority w:val="99"/>
+    <w:unhideWhenUsed/>
+    <w:rsid w:val="00903D0B"/>
+    <w:rPr>
+      <w:color w:val="0563C1" w:themeColor="hyperlink"/>
+      <w:u w:val="single"/>
+    </w:rPr>
+  </w:style>
 </w:styles>
 </file>
 

</xml_diff>